<commit_message>
Ažuriranje prezentacija, dodane dvije
vzdesic
</commit_message>
<xml_diff>
--- a/Zadaci/01 MVC Zadaci - Osnove.docx
+++ b/Zadaci/01 MVC Zadaci - Osnove.docx
@@ -95,27 +95,15 @@
         </w:numPr>
       </w:pPr>
       <w:r>
-        <w:t xml:space="preserve">Napraviti model </w:t>
-      </w:r>
-      <w:r>
-        <w:t>Pisac</w:t>
-      </w:r>
-      <w:r>
-        <w:t xml:space="preserve"> (Id, Ime, Prezime). </w:t>
-      </w:r>
-    </w:p>
-    <w:p>
-      <w:pPr>
-        <w:pStyle w:val="ListParagraph"/>
-      </w:pPr>
-      <w:r>
-        <w:t xml:space="preserve">Napraviti Controller – </w:t>
-      </w:r>
-      <w:r>
-        <w:t>Pisac</w:t>
-      </w:r>
-      <w:r>
-        <w:t xml:space="preserve"> – i njemu pripadajuće akcije:</w:t>
+        <w:t xml:space="preserve">Napraviti model Pisac (Id, Ime, Prezime). </w:t>
+      </w:r>
+    </w:p>
+    <w:p>
+      <w:pPr>
+        <w:pStyle w:val="ListParagraph"/>
+      </w:pPr>
+      <w:r>
+        <w:t>Napraviti Controller – Pisac – i njemu pripadajuće akcije:</w:t>
       </w:r>
     </w:p>
     <w:p>
@@ -171,36 +159,484 @@
         </w:numPr>
       </w:pPr>
       <w:r>
-        <w:t xml:space="preserve">Proširiti Create View na način da se može unijeti i spremiti Id. Napraviti to za </w:t>
-      </w:r>
-      <w:r>
-        <w:t>objekte vezane na</w:t>
-      </w:r>
-      <w:r>
-        <w:t xml:space="preserve"> model, view i controller za</w:t>
+        <w:t>Prikazati na detaljima od Book</w:t>
+      </w:r>
+      <w:r>
+        <w:t xml:space="preserve"> Details View-a sliku </w:t>
+      </w:r>
+      <w:r>
+        <w:t xml:space="preserve">svake </w:t>
+      </w:r>
+      <w:r>
+        <w:t xml:space="preserve">knjige i to upravo onu </w:t>
+      </w:r>
+      <w:r>
+        <w:t xml:space="preserve">čija je putanja </w:t>
+      </w:r>
+      <w:r>
+        <w:t>definirana u svojstvu SlikaURL.</w:t>
+      </w:r>
+    </w:p>
+    <w:p>
+      <w:pPr>
+        <w:pStyle w:val="ListParagraph"/>
+        <w:numPr>
+          <w:ilvl w:val="0"/>
+          <w:numId w:val="1"/>
+        </w:numPr>
+      </w:pPr>
+      <w:r>
+        <w:t>Uz pomoć Scaffoldinga kreirati Controllere i pripadajuće objekte za:</w:t>
+      </w:r>
+    </w:p>
+    <w:p>
+      <w:pPr>
+        <w:pStyle w:val="ListParagraph"/>
+        <w:numPr>
+          <w:ilvl w:val="1"/>
+          <w:numId w:val="1"/>
+        </w:numPr>
+      </w:pPr>
+      <w:r>
+        <w:t>Book</w:t>
+      </w:r>
+    </w:p>
+    <w:p>
+      <w:pPr>
+        <w:pStyle w:val="ListParagraph"/>
+        <w:numPr>
+          <w:ilvl w:val="1"/>
+          <w:numId w:val="1"/>
+        </w:numPr>
+      </w:pPr>
+      <w:r>
+        <w:t>Borrowing</w:t>
+      </w:r>
+    </w:p>
+    <w:p>
+      <w:pPr>
+        <w:pStyle w:val="ListParagraph"/>
+        <w:numPr>
+          <w:ilvl w:val="1"/>
+          <w:numId w:val="1"/>
+        </w:numPr>
+      </w:pPr>
+      <w:r>
+        <w:t>Employee</w:t>
+      </w:r>
+    </w:p>
+    <w:p>
+      <w:pPr>
+        <w:pStyle w:val="ListParagraph"/>
+        <w:numPr>
+          <w:ilvl w:val="1"/>
+          <w:numId w:val="1"/>
+        </w:numPr>
+      </w:pPr>
+      <w:r>
+        <w:t>Genre</w:t>
+      </w:r>
+    </w:p>
+    <w:p>
+      <w:pPr>
+        <w:pStyle w:val="ListParagraph"/>
+        <w:numPr>
+          <w:ilvl w:val="1"/>
+          <w:numId w:val="1"/>
+        </w:numPr>
+      </w:pPr>
+      <w:r>
+        <w:t>Member</w:t>
+      </w:r>
+    </w:p>
+    <w:p>
+      <w:pPr>
+        <w:pStyle w:val="ListParagraph"/>
+        <w:numPr>
+          <w:ilvl w:val="1"/>
+          <w:numId w:val="1"/>
+        </w:numPr>
+      </w:pPr>
+      <w:r>
+        <w:t>Writer</w:t>
+      </w:r>
+    </w:p>
+    <w:p>
+      <w:pPr>
+        <w:pStyle w:val="ListParagraph"/>
+        <w:numPr>
+          <w:ilvl w:val="0"/>
+          <w:numId w:val="1"/>
+        </w:numPr>
+      </w:pPr>
+      <w:r>
+        <w:t>Na glavnom menu-u na vrhu stranice napraviti slijedeće izmjene:</w:t>
+      </w:r>
+    </w:p>
+    <w:p>
+      <w:pPr>
+        <w:pStyle w:val="ListParagraph"/>
+        <w:numPr>
+          <w:ilvl w:val="1"/>
+          <w:numId w:val="1"/>
+        </w:numPr>
+      </w:pPr>
+      <w:r>
+        <w:t>Ukloniti linkove:</w:t>
+      </w:r>
+    </w:p>
+    <w:p>
+      <w:pPr>
+        <w:pStyle w:val="ListParagraph"/>
+        <w:numPr>
+          <w:ilvl w:val="2"/>
+          <w:numId w:val="1"/>
+        </w:numPr>
+      </w:pPr>
+      <w:r>
+        <w:t>About</w:t>
+      </w:r>
+    </w:p>
+    <w:p>
+      <w:pPr>
+        <w:pStyle w:val="ListParagraph"/>
+        <w:numPr>
+          <w:ilvl w:val="2"/>
+          <w:numId w:val="1"/>
+        </w:numPr>
+      </w:pPr>
+      <w:r>
+        <w:t>Contact</w:t>
+      </w:r>
+    </w:p>
+    <w:p>
+      <w:pPr>
+        <w:ind w:left="1416" w:firstLine="708"/>
+      </w:pPr>
+      <w:r>
+        <w:t>(Ostaviti Home link)</w:t>
+      </w:r>
+    </w:p>
+    <w:p>
+      <w:pPr>
+        <w:pStyle w:val="ListParagraph"/>
+        <w:numPr>
+          <w:ilvl w:val="1"/>
+          <w:numId w:val="1"/>
+        </w:numPr>
+      </w:pPr>
+      <w:r>
+        <w:t>Kreirati linkove na Home stranici za Index akcijske metode za:</w:t>
+      </w:r>
+    </w:p>
+    <w:p>
+      <w:pPr>
+        <w:pStyle w:val="ListParagraph"/>
+        <w:numPr>
+          <w:ilvl w:val="2"/>
+          <w:numId w:val="1"/>
+        </w:numPr>
+      </w:pPr>
+      <w:r>
+        <w:t>Book</w:t>
+      </w:r>
+    </w:p>
+    <w:p>
+      <w:pPr>
+        <w:pStyle w:val="ListParagraph"/>
+        <w:numPr>
+          <w:ilvl w:val="2"/>
+          <w:numId w:val="1"/>
+        </w:numPr>
+      </w:pPr>
+      <w:r>
+        <w:t>Borrowing</w:t>
+      </w:r>
+    </w:p>
+    <w:p>
+      <w:pPr>
+        <w:pStyle w:val="ListParagraph"/>
+        <w:numPr>
+          <w:ilvl w:val="2"/>
+          <w:numId w:val="1"/>
+        </w:numPr>
+      </w:pPr>
+      <w:r>
+        <w:t>Employee</w:t>
+      </w:r>
+    </w:p>
+    <w:p>
+      <w:pPr>
+        <w:pStyle w:val="ListParagraph"/>
+        <w:numPr>
+          <w:ilvl w:val="2"/>
+          <w:numId w:val="1"/>
+        </w:numPr>
+      </w:pPr>
+      <w:r>
+        <w:t>Genre</w:t>
+      </w:r>
+    </w:p>
+    <w:p>
+      <w:pPr>
+        <w:pStyle w:val="ListParagraph"/>
+        <w:numPr>
+          <w:ilvl w:val="2"/>
+          <w:numId w:val="1"/>
+        </w:numPr>
+      </w:pPr>
+      <w:r>
+        <w:t>Member</w:t>
+      </w:r>
+    </w:p>
+    <w:p>
+      <w:pPr>
+        <w:pStyle w:val="ListParagraph"/>
+        <w:numPr>
+          <w:ilvl w:val="2"/>
+          <w:numId w:val="1"/>
+        </w:numPr>
+      </w:pPr>
+      <w:r>
+        <w:t>Writer</w:t>
+      </w:r>
+    </w:p>
+    <w:p>
+      <w:pPr>
+        <w:pStyle w:val="ListParagraph"/>
+        <w:numPr>
+          <w:ilvl w:val="1"/>
+          <w:numId w:val="1"/>
+        </w:numPr>
+      </w:pPr>
+      <w:r>
+        <w:t xml:space="preserve">Izmjeniti tekst </w:t>
+      </w:r>
+      <w:r>
+        <w:t>- Application name</w:t>
+      </w:r>
+    </w:p>
+    <w:p>
+      <w:pPr>
+        <w:pStyle w:val="ListParagraph"/>
+        <w:numPr>
+          <w:ilvl w:val="2"/>
+          <w:numId w:val="1"/>
+        </w:numPr>
+      </w:pPr>
+      <w:r>
+        <w:t xml:space="preserve">Napisati umjesto postojećeg teksta, </w:t>
+      </w:r>
+      <w:r>
+        <w:t>tekst</w:t>
+      </w:r>
+      <w:r>
+        <w:t>;</w:t>
+      </w:r>
+      <w:r>
+        <w:t xml:space="preserve"> Knjižnica</w:t>
+      </w:r>
+      <w:r>
+        <w:t>.</w:t>
+      </w:r>
+    </w:p>
+    <w:p>
+      <w:pPr>
+        <w:pStyle w:val="ListParagraph"/>
+        <w:numPr>
+          <w:ilvl w:val="2"/>
+          <w:numId w:val="1"/>
+        </w:numPr>
+      </w:pPr>
+      <w:r>
+        <w:t>Formatirati</w:t>
+      </w:r>
+      <w:r>
+        <w:t xml:space="preserve"> tekst</w:t>
+      </w:r>
+      <w:r>
+        <w:t xml:space="preserve">; </w:t>
+      </w:r>
+      <w:r>
+        <w:t>naglasiti tekst</w:t>
+      </w:r>
+      <w:r>
+        <w:t xml:space="preserve"> - bold</w:t>
+      </w:r>
+      <w:r>
+        <w:t>, i povećati font</w:t>
+      </w:r>
+      <w:r>
+        <w:t xml:space="preserve"> – 20 px</w:t>
+      </w:r>
+      <w:r>
+        <w:t>.</w:t>
+      </w:r>
+    </w:p>
+    <w:p>
+      <w:pPr>
+        <w:pStyle w:val="ListParagraph"/>
+        <w:numPr>
+          <w:ilvl w:val="0"/>
+          <w:numId w:val="1"/>
+        </w:numPr>
+      </w:pPr>
+      <w:r>
+        <w:t>Napraviti slijedeće izmjene na Book Edit view-u:</w:t>
+      </w:r>
+    </w:p>
+    <w:p>
+      <w:pPr>
+        <w:pStyle w:val="ListParagraph"/>
+        <w:numPr>
+          <w:ilvl w:val="1"/>
+          <w:numId w:val="1"/>
+        </w:numPr>
+      </w:pPr>
+      <w:r>
+        <w:t>Neka piše i ime i prezime pisca, a ne samo ime</w:t>
+      </w:r>
+    </w:p>
+    <w:p>
+      <w:pPr>
+        <w:pStyle w:val="ListParagraph"/>
+        <w:numPr>
+          <w:ilvl w:val="1"/>
+          <w:numId w:val="1"/>
+        </w:numPr>
+      </w:pPr>
+      <w:r>
+        <w:t>...</w:t>
+      </w:r>
+    </w:p>
+    <w:p>
+      <w:pPr>
+        <w:pStyle w:val="ListParagraph"/>
+        <w:numPr>
+          <w:ilvl w:val="0"/>
+          <w:numId w:val="1"/>
+        </w:numPr>
+      </w:pPr>
+      <w:r>
+        <w:t>Napraviti slijedeće izmjene na Book Details view-u:</w:t>
+      </w:r>
+    </w:p>
+    <w:p>
+      <w:pPr>
+        <w:pStyle w:val="ListParagraph"/>
+        <w:numPr>
+          <w:ilvl w:val="1"/>
+          <w:numId w:val="1"/>
+        </w:numPr>
+      </w:pPr>
+      <w:r>
+        <w:t>Neka žanr bude kao link, a klikom na taj žanr, otvoriti će se forma sa pregledom svih knjiga tog žanra</w:t>
+      </w:r>
+    </w:p>
+    <w:p>
+      <w:pPr>
+        <w:pStyle w:val="ListParagraph"/>
+        <w:numPr>
+          <w:ilvl w:val="1"/>
+          <w:numId w:val="1"/>
+        </w:numPr>
+      </w:pPr>
+      <w:r>
+        <w:t>Napraviti pregled knjiga nekog žanra.</w:t>
+      </w:r>
+    </w:p>
+    <w:p>
+      <w:pPr>
+        <w:pStyle w:val="ListParagraph"/>
+        <w:numPr>
+          <w:ilvl w:val="1"/>
+          <w:numId w:val="1"/>
+        </w:numPr>
+      </w:pPr>
+      <w:r>
+        <w:lastRenderedPageBreak/>
+        <w:t>...</w:t>
+      </w:r>
+    </w:p>
+    <w:p>
+      <w:pPr>
+        <w:pStyle w:val="ListParagraph"/>
+        <w:numPr>
+          <w:ilvl w:val="0"/>
+          <w:numId w:val="1"/>
+        </w:numPr>
+      </w:pPr>
+      <w:r>
+        <w:t>Zamijeniti dl-dt-dd elemente sa table elementom na Details view-u</w:t>
       </w:r>
       <w:r>
         <w:t xml:space="preserve"> </w:t>
       </w:r>
       <w:r>
-        <w:t>–</w:t>
-      </w:r>
-      <w:r>
-        <w:t xml:space="preserve"> </w:t>
-      </w:r>
-      <w:r>
-        <w:t>člana (Clan)</w:t>
-      </w:r>
+        <w:t>Genre</w:t>
+      </w:r>
+      <w:r>
+        <w:t xml:space="preserve"> controllera</w:t>
+      </w:r>
+      <w:r>
+        <w:t>.</w:t>
+      </w:r>
+    </w:p>
+    <w:p>
+      <w:pPr>
+        <w:pStyle w:val="ListParagraph"/>
+        <w:numPr>
+          <w:ilvl w:val="0"/>
+          <w:numId w:val="1"/>
+        </w:numPr>
+      </w:pPr>
+      <w:r>
+        <w:t>Napra</w:t>
+      </w:r>
+      <w:r>
+        <w:t>viti pregled knjiga nekog pisca:</w:t>
+      </w:r>
+    </w:p>
+    <w:p>
+      <w:pPr>
+        <w:pStyle w:val="ListParagraph"/>
+        <w:numPr>
+          <w:ilvl w:val="0"/>
+          <w:numId w:val="2"/>
+        </w:numPr>
+      </w:pPr>
+      <w:r>
+        <w:t>Do tog pregleda se dolazi sa Details Book viewa, klikom na link koji se satoji od imena i prezimena pisca trenutno prikazane knjige.</w:t>
+      </w:r>
+    </w:p>
+    <w:p>
+      <w:pPr>
+        <w:pStyle w:val="ListParagraph"/>
+        <w:numPr>
+          <w:ilvl w:val="0"/>
+          <w:numId w:val="2"/>
+        </w:numPr>
+      </w:pPr>
+      <w:r>
+        <w:t xml:space="preserve">Napraviti sve </w:t>
+      </w:r>
+      <w:r>
+        <w:t xml:space="preserve">dodatno </w:t>
+      </w:r>
+      <w:r>
+        <w:t>potrebne objekte kako bi dobili tu funkcionalnost.</w:t>
+      </w:r>
+    </w:p>
+    <w:p>
+      <w:pPr>
+        <w:pStyle w:val="ListParagraph"/>
+        <w:numPr>
+          <w:ilvl w:val="0"/>
+          <w:numId w:val="1"/>
+        </w:numPr>
+      </w:pPr>
       <w:bookmarkStart w:id="0" w:name="_GoBack"/>
       <w:bookmarkEnd w:id="0"/>
-      <w:r>
-        <w:t>.</w:t>
-      </w:r>
-    </w:p>
-    <w:p>
-      <w:pPr>
-        <w:ind w:left="708"/>
-      </w:pPr>
     </w:p>
     <w:sectPr>
       <w:pgSz w:w="11906" w:h="16838"/>
@@ -239,7 +675,7 @@
         <w:ind w:left="1440" w:hanging="360"/>
       </w:pPr>
     </w:lvl>
-    <w:lvl w:ilvl="2" w:tplc="041A001B" w:tentative="1">
+    <w:lvl w:ilvl="2" w:tplc="041A001B">
       <w:start w:val="1"/>
       <w:numFmt w:val="lowerRoman"/>
       <w:lvlText w:val="%3."/>
@@ -303,8 +739,123 @@
       </w:pPr>
     </w:lvl>
   </w:abstractNum>
+  <w:abstractNum w:abstractNumId="1" w15:restartNumberingAfterBreak="0">
+    <w:nsid w:val="7B471FF7"/>
+    <w:multiLevelType w:val="hybridMultilevel"/>
+    <w:tmpl w:val="3C54CD96"/>
+    <w:lvl w:ilvl="0" w:tplc="8D708426">
+      <w:numFmt w:val="bullet"/>
+      <w:lvlText w:val="-"/>
+      <w:lvlJc w:val="left"/>
+      <w:pPr>
+        <w:ind w:left="1080" w:hanging="360"/>
+      </w:pPr>
+      <w:rPr>
+        <w:rFonts w:ascii="Calibri" w:eastAsiaTheme="minorHAnsi" w:hAnsi="Calibri" w:cstheme="minorBidi" w:hint="default"/>
+      </w:rPr>
+    </w:lvl>
+    <w:lvl w:ilvl="1" w:tplc="041A0003" w:tentative="1">
+      <w:start w:val="1"/>
+      <w:numFmt w:val="bullet"/>
+      <w:lvlText w:val="o"/>
+      <w:lvlJc w:val="left"/>
+      <w:pPr>
+        <w:ind w:left="1800" w:hanging="360"/>
+      </w:pPr>
+      <w:rPr>
+        <w:rFonts w:ascii="Courier New" w:hAnsi="Courier New" w:cs="Courier New" w:hint="default"/>
+      </w:rPr>
+    </w:lvl>
+    <w:lvl w:ilvl="2" w:tplc="041A0005" w:tentative="1">
+      <w:start w:val="1"/>
+      <w:numFmt w:val="bullet"/>
+      <w:lvlText w:val=""/>
+      <w:lvlJc w:val="left"/>
+      <w:pPr>
+        <w:ind w:left="2520" w:hanging="360"/>
+      </w:pPr>
+      <w:rPr>
+        <w:rFonts w:ascii="Wingdings" w:hAnsi="Wingdings" w:hint="default"/>
+      </w:rPr>
+    </w:lvl>
+    <w:lvl w:ilvl="3" w:tplc="041A0001" w:tentative="1">
+      <w:start w:val="1"/>
+      <w:numFmt w:val="bullet"/>
+      <w:lvlText w:val=""/>
+      <w:lvlJc w:val="left"/>
+      <w:pPr>
+        <w:ind w:left="3240" w:hanging="360"/>
+      </w:pPr>
+      <w:rPr>
+        <w:rFonts w:ascii="Symbol" w:hAnsi="Symbol" w:hint="default"/>
+      </w:rPr>
+    </w:lvl>
+    <w:lvl w:ilvl="4" w:tplc="041A0003" w:tentative="1">
+      <w:start w:val="1"/>
+      <w:numFmt w:val="bullet"/>
+      <w:lvlText w:val="o"/>
+      <w:lvlJc w:val="left"/>
+      <w:pPr>
+        <w:ind w:left="3960" w:hanging="360"/>
+      </w:pPr>
+      <w:rPr>
+        <w:rFonts w:ascii="Courier New" w:hAnsi="Courier New" w:cs="Courier New" w:hint="default"/>
+      </w:rPr>
+    </w:lvl>
+    <w:lvl w:ilvl="5" w:tplc="041A0005" w:tentative="1">
+      <w:start w:val="1"/>
+      <w:numFmt w:val="bullet"/>
+      <w:lvlText w:val=""/>
+      <w:lvlJc w:val="left"/>
+      <w:pPr>
+        <w:ind w:left="4680" w:hanging="360"/>
+      </w:pPr>
+      <w:rPr>
+        <w:rFonts w:ascii="Wingdings" w:hAnsi="Wingdings" w:hint="default"/>
+      </w:rPr>
+    </w:lvl>
+    <w:lvl w:ilvl="6" w:tplc="041A0001" w:tentative="1">
+      <w:start w:val="1"/>
+      <w:numFmt w:val="bullet"/>
+      <w:lvlText w:val=""/>
+      <w:lvlJc w:val="left"/>
+      <w:pPr>
+        <w:ind w:left="5400" w:hanging="360"/>
+      </w:pPr>
+      <w:rPr>
+        <w:rFonts w:ascii="Symbol" w:hAnsi="Symbol" w:hint="default"/>
+      </w:rPr>
+    </w:lvl>
+    <w:lvl w:ilvl="7" w:tplc="041A0003" w:tentative="1">
+      <w:start w:val="1"/>
+      <w:numFmt w:val="bullet"/>
+      <w:lvlText w:val="o"/>
+      <w:lvlJc w:val="left"/>
+      <w:pPr>
+        <w:ind w:left="6120" w:hanging="360"/>
+      </w:pPr>
+      <w:rPr>
+        <w:rFonts w:ascii="Courier New" w:hAnsi="Courier New" w:cs="Courier New" w:hint="default"/>
+      </w:rPr>
+    </w:lvl>
+    <w:lvl w:ilvl="8" w:tplc="041A0005" w:tentative="1">
+      <w:start w:val="1"/>
+      <w:numFmt w:val="bullet"/>
+      <w:lvlText w:val=""/>
+      <w:lvlJc w:val="left"/>
+      <w:pPr>
+        <w:ind w:left="6840" w:hanging="360"/>
+      </w:pPr>
+      <w:rPr>
+        <w:rFonts w:ascii="Wingdings" w:hAnsi="Wingdings" w:hint="default"/>
+      </w:rPr>
+    </w:lvl>
+  </w:abstractNum>
   <w:num w:numId="1">
     <w:abstractNumId w:val="0"/>
+  </w:num>
+  <w:num w:numId="2">
+    <w:abstractNumId w:val="1"/>
   </w:num>
 </w:numbering>
 </file>

</xml_diff>